<commit_message>
system testing and module testing of the main program
</commit_message>
<xml_diff>
--- a/lab09/TestSuite/TS-BMTP-lab9_1.docx
+++ b/lab09/TestSuite/TS-BMTP-lab9_1.docx
@@ -2,6 +2,22 @@
 <file path=word/document.xml><?xml version="1.0" encoding="utf-8"?>
 <w:document xmlns:w="http://schemas.openxmlformats.org/wordprocessingml/2006/main">
   <w:body>
+    <w:p>
+      <w:pPr>
+        <w:spacing w:before="0" w:after="0" w:line="276"/>
+        <w:ind w:right="0" w:left="0" w:firstLine="0"/>
+        <w:jc w:val="left"/>
+        <w:rPr>
+          <w:rFonts w:ascii="Arial" w:hAnsi="Arial" w:cs="Arial" w:eastAsia="Arial"/>
+          <w:color w:val="000000"/>
+          <w:spacing w:val="0"/>
+          <w:position w:val="0"/>
+          <w:sz w:val="22"/>
+          <w:u w:val="single"/>
+          <w:shd w:fill="auto" w:val="clear"/>
+        </w:rPr>
+      </w:pPr>
+    </w:p>
     <w:p>
       <w:pPr>
         <w:spacing w:before="0" w:after="0" w:line="276"/>
@@ -83,7 +99,6 @@
               <w:rPr>
                 <w:spacing w:val="0"/>
                 <w:position w:val="0"/>
-                <w:shd w:fill="auto" w:val="clear"/>
               </w:rPr>
             </w:pPr>
             <w:r>
@@ -126,7 +141,6 @@
                 <w:color w:val="auto"/>
                 <w:spacing w:val="0"/>
                 <w:position w:val="0"/>
-                <w:shd w:fill="auto" w:val="clear"/>
               </w:rPr>
             </w:pPr>
             <w:r>
@@ -138,7 +152,7 @@
                 <w:sz w:val="28"/>
                 <w:shd w:fill="auto" w:val="clear"/>
               </w:rPr>
-              <w:t xml:space="preserve">TS_lab7</w:t>
+              <w:t xml:space="preserve">TS_lab9</w:t>
             </w:r>
           </w:p>
         </w:tc>
@@ -200,7 +214,6 @@
               <w:rPr>
                 <w:spacing w:val="0"/>
                 <w:position w:val="0"/>
-                <w:shd w:fill="auto" w:val="clear"/>
               </w:rPr>
             </w:pPr>
             <w:r>
@@ -243,7 +256,6 @@
                 <w:color w:val="auto"/>
                 <w:spacing w:val="0"/>
                 <w:position w:val="0"/>
-                <w:shd w:fill="auto" w:val="clear"/>
               </w:rPr>
             </w:pPr>
             <w:r>
@@ -317,7 +329,6 @@
               <w:rPr>
                 <w:spacing w:val="0"/>
                 <w:position w:val="0"/>
-                <w:shd w:fill="auto" w:val="clear"/>
               </w:rPr>
             </w:pPr>
             <w:r>
@@ -359,7 +370,6 @@
                 <w:rFonts w:ascii="Calibri" w:hAnsi="Calibri" w:cs="Calibri" w:eastAsia="Calibri"/>
                 <w:spacing w:val="0"/>
                 <w:position w:val="0"/>
-                <w:shd w:fill="auto" w:val="clear"/>
               </w:rPr>
             </w:pPr>
             <w:r>
@@ -445,7 +455,6 @@
               <w:rPr>
                 <w:spacing w:val="0"/>
                 <w:position w:val="0"/>
-                <w:shd w:fill="auto" w:val="clear"/>
               </w:rPr>
             </w:pPr>
             <w:r>
@@ -488,7 +497,6 @@
                 <w:spacing w:val="0"/>
                 <w:position w:val="0"/>
                 <w:sz w:val="22"/>
-                <w:shd w:fill="auto" w:val="clear"/>
               </w:rPr>
             </w:pPr>
             <w:r>
@@ -573,7 +581,6 @@
               <w:rPr>
                 <w:spacing w:val="0"/>
                 <w:position w:val="0"/>
-                <w:shd w:fill="auto" w:val="clear"/>
               </w:rPr>
             </w:pPr>
             <w:r>
@@ -616,7 +623,6 @@
                 <w:spacing w:val="0"/>
                 <w:position w:val="0"/>
                 <w:sz w:val="22"/>
-                <w:shd w:fill="auto" w:val="clear"/>
               </w:rPr>
             </w:pPr>
             <w:r>
@@ -847,7 +853,6 @@
               <w:rPr>
                 <w:spacing w:val="0"/>
                 <w:position w:val="0"/>
-                <w:shd w:fill="auto" w:val="clear"/>
               </w:rPr>
             </w:pPr>
             <w:r>
@@ -916,7 +921,6 @@
               <w:rPr>
                 <w:spacing w:val="0"/>
                 <w:position w:val="0"/>
-                <w:shd w:fill="auto" w:val="clear"/>
               </w:rPr>
             </w:pPr>
             <w:r>
@@ -1013,7 +1017,6 @@
               <w:rPr>
                 <w:spacing w:val="0"/>
                 <w:position w:val="0"/>
-                <w:shd w:fill="auto" w:val="clear"/>
               </w:rPr>
             </w:pPr>
             <w:r>
@@ -1082,7 +1085,6 @@
               <w:rPr>
                 <w:spacing w:val="0"/>
                 <w:position w:val="0"/>
-                <w:shd w:fill="auto" w:val="clear"/>
               </w:rPr>
             </w:pPr>
             <w:r>
@@ -1130,7 +1132,6 @@
                 <w:color w:val="auto"/>
                 <w:spacing w:val="0"/>
                 <w:position w:val="0"/>
-                <w:shd w:fill="auto" w:val="clear"/>
               </w:rPr>
             </w:pPr>
             <w:r>
@@ -1233,18 +1234,7 @@
                 <w:sz w:val="22"/>
                 <w:shd w:fill="auto" w:val="clear"/>
               </w:rPr>
-              <w:t xml:space="preserve">Ввести </w:t>
-            </w:r>
-            <w:r>
-              <w:rPr>
-                <w:rFonts w:ascii="Calibri" w:hAnsi="Calibri" w:cs="Calibri" w:eastAsia="Calibri"/>
-                <w:color w:val="auto"/>
-                <w:spacing w:val="0"/>
-                <w:position w:val="0"/>
-                <w:sz w:val="22"/>
-                <w:shd w:fill="auto" w:val="clear"/>
-              </w:rPr>
-              <w:t xml:space="preserve">: n</w:t>
+              <w:t xml:space="preserve">Ввести : n</w:t>
             </w:r>
           </w:p>
           <w:p>
@@ -1258,7 +1248,6 @@
                 <w:spacing w:val="0"/>
                 <w:position w:val="0"/>
                 <w:sz w:val="22"/>
-                <w:shd w:fill="auto" w:val="clear"/>
               </w:rPr>
             </w:pPr>
             <w:r>
@@ -1281,29 +1270,7 @@
                 <w:sz w:val="22"/>
                 <w:shd w:fill="auto" w:val="clear"/>
               </w:rPr>
-              <w:t xml:space="preserve">Ввести : </w:t>
-            </w:r>
-            <w:r>
-              <w:rPr>
-                <w:rFonts w:ascii="Calibri" w:hAnsi="Calibri" w:cs="Calibri" w:eastAsia="Calibri"/>
-                <w:color w:val="auto"/>
-                <w:spacing w:val="0"/>
-                <w:position w:val="0"/>
-                <w:sz w:val="22"/>
-                <w:shd w:fill="auto" w:val="clear"/>
-              </w:rPr>
-              <w:t xml:space="preserve">сума </w:t>
-            </w:r>
-            <w:r>
-              <w:rPr>
-                <w:rFonts w:ascii="Calibri" w:hAnsi="Calibri" w:cs="Calibri" w:eastAsia="Calibri"/>
-                <w:color w:val="auto"/>
-                <w:spacing w:val="0"/>
-                <w:position w:val="0"/>
-                <w:sz w:val="22"/>
-                <w:shd w:fill="auto" w:val="clear"/>
-              </w:rPr>
-              <w:t xml:space="preserve">: 1000 місяців : 3</w:t>
+              <w:t xml:space="preserve">Ввести : сума : 1000 місяців : 3</w:t>
             </w:r>
           </w:p>
         </w:tc>
@@ -1329,9 +1296,11 @@
               <w:ind w:right="0" w:left="0" w:firstLine="0"/>
               <w:jc w:val="left"/>
               <w:rPr>
-                <w:color w:val="auto"/>
-                <w:spacing w:val="0"/>
-                <w:position w:val="0"/>
+                <w:rFonts w:ascii="Times New Roman" w:hAnsi="Times New Roman" w:cs="Times New Roman" w:eastAsia="Times New Roman"/>
+                <w:color w:val="auto"/>
+                <w:spacing w:val="0"/>
+                <w:position w:val="0"/>
+                <w:sz w:val="24"/>
                 <w:shd w:fill="auto" w:val="clear"/>
               </w:rPr>
             </w:pPr>
@@ -1355,18 +1324,56 @@
                 <w:sz w:val="24"/>
                 <w:shd w:fill="auto" w:val="clear"/>
               </w:rPr>
-              <w:t xml:space="preserve">Виведення : </w:t>
-            </w:r>
-            <w:r>
-              <w:rPr>
-                <w:rFonts w:ascii="Times New Roman" w:hAnsi="Times New Roman" w:cs="Times New Roman" w:eastAsia="Times New Roman"/>
-                <w:color w:val="auto"/>
-                <w:spacing w:val="0"/>
-                <w:position w:val="0"/>
-                <w:sz w:val="24"/>
-                <w:shd w:fill="auto" w:val="clear"/>
-              </w:rPr>
-              <w:t xml:space="preserve"> </w:t>
+              <w:t xml:space="preserve">Виведення :  </w:t>
+            </w:r>
+          </w:p>
+          <w:p>
+            <w:pPr>
+              <w:spacing w:before="0" w:after="0" w:line="240"/>
+              <w:ind w:right="0" w:left="0" w:firstLine="0"/>
+              <w:jc w:val="left"/>
+              <w:rPr>
+                <w:rFonts w:ascii="Times New Roman" w:hAnsi="Times New Roman" w:cs="Times New Roman" w:eastAsia="Times New Roman"/>
+                <w:color w:val="auto"/>
+                <w:spacing w:val="0"/>
+                <w:position w:val="0"/>
+                <w:sz w:val="24"/>
+                <w:shd w:fill="auto" w:val="clear"/>
+              </w:rPr>
+            </w:pPr>
+            <w:r>
+              <w:rPr>
+                <w:rFonts w:ascii="Times New Roman" w:hAnsi="Times New Roman" w:cs="Times New Roman" w:eastAsia="Times New Roman"/>
+                <w:color w:val="auto"/>
+                <w:spacing w:val="0"/>
+                <w:position w:val="0"/>
+                <w:sz w:val="24"/>
+                <w:shd w:fill="auto" w:val="clear"/>
+              </w:rPr>
+              <w:t xml:space="preserve">Місячна виплата: 9.16667 грн</w:t>
+            </w:r>
+          </w:p>
+          <w:p>
+            <w:pPr>
+              <w:spacing w:before="0" w:after="0" w:line="240"/>
+              <w:ind w:right="0" w:left="0" w:firstLine="0"/>
+              <w:jc w:val="left"/>
+              <w:rPr>
+                <w:color w:val="auto"/>
+                <w:spacing w:val="0"/>
+                <w:position w:val="0"/>
+              </w:rPr>
+            </w:pPr>
+            <w:r>
+              <w:rPr>
+                <w:rFonts w:ascii="Times New Roman" w:hAnsi="Times New Roman" w:cs="Times New Roman" w:eastAsia="Times New Roman"/>
+                <w:color w:val="auto"/>
+                <w:spacing w:val="0"/>
+                <w:position w:val="0"/>
+                <w:sz w:val="24"/>
+                <w:shd w:fill="auto" w:val="clear"/>
+              </w:rPr>
+              <w:t xml:space="preserve">Загальна сума відсотків: 27.5 грн</w:t>
             </w:r>
           </w:p>
         </w:tc>
@@ -1392,14 +1399,24 @@
               <w:ind w:right="0" w:left="0" w:firstLine="0"/>
               <w:jc w:val="center"/>
               <w:rPr>
-                <w:rFonts w:ascii="Calibri" w:hAnsi="Calibri" w:cs="Calibri" w:eastAsia="Calibri"/>
-                <w:color w:val="auto"/>
-                <w:spacing w:val="0"/>
-                <w:position w:val="0"/>
-                <w:sz w:val="22"/>
-                <w:shd w:fill="auto" w:val="clear"/>
-              </w:rPr>
-            </w:pPr>
+                <w:color w:val="auto"/>
+                <w:spacing w:val="0"/>
+                <w:position w:val="0"/>
+                <w:sz w:val="22"/>
+                <w:shd w:fill="auto" w:val="clear"/>
+              </w:rPr>
+            </w:pPr>
+            <w:r>
+              <w:rPr>
+                <w:rFonts w:ascii="Arial Narrow" w:hAnsi="Arial Narrow" w:cs="Arial Narrow" w:eastAsia="Arial Narrow"/>
+                <w:color w:val="auto"/>
+                <w:spacing w:val="0"/>
+                <w:position w:val="0"/>
+                <w:sz w:val="22"/>
+                <w:shd w:fill="auto" w:val="clear"/>
+              </w:rPr>
+              <w:t xml:space="preserve">Passed</w:t>
+            </w:r>
           </w:p>
         </w:tc>
       </w:tr>
@@ -1433,7 +1450,6 @@
                 <w:color w:val="auto"/>
                 <w:spacing w:val="0"/>
                 <w:position w:val="0"/>
-                <w:shd w:fill="auto" w:val="clear"/>
               </w:rPr>
             </w:pPr>
             <w:r>
@@ -1536,18 +1552,7 @@
                 <w:sz w:val="22"/>
                 <w:shd w:fill="auto" w:val="clear"/>
               </w:rPr>
-              <w:t xml:space="preserve">Ввести </w:t>
-            </w:r>
-            <w:r>
-              <w:rPr>
-                <w:rFonts w:ascii="Calibri" w:hAnsi="Calibri" w:cs="Calibri" w:eastAsia="Calibri"/>
-                <w:color w:val="auto"/>
-                <w:spacing w:val="0"/>
-                <w:position w:val="0"/>
-                <w:sz w:val="22"/>
-                <w:shd w:fill="auto" w:val="clear"/>
-              </w:rPr>
-              <w:t xml:space="preserve">: n</w:t>
+              <w:t xml:space="preserve">Ввести : n</w:t>
             </w:r>
           </w:p>
           <w:p>
@@ -1561,7 +1566,6 @@
                 <w:spacing w:val="0"/>
                 <w:position w:val="0"/>
                 <w:sz w:val="22"/>
-                <w:shd w:fill="auto" w:val="clear"/>
               </w:rPr>
             </w:pPr>
             <w:r>
@@ -1584,29 +1588,7 @@
                 <w:sz w:val="22"/>
                 <w:shd w:fill="auto" w:val="clear"/>
               </w:rPr>
-              <w:t xml:space="preserve">Ввести : </w:t>
-            </w:r>
-            <w:r>
-              <w:rPr>
-                <w:rFonts w:ascii="Calibri" w:hAnsi="Calibri" w:cs="Calibri" w:eastAsia="Calibri"/>
-                <w:color w:val="auto"/>
-                <w:spacing w:val="0"/>
-                <w:position w:val="0"/>
-                <w:sz w:val="22"/>
-                <w:shd w:fill="auto" w:val="clear"/>
-              </w:rPr>
-              <w:t xml:space="preserve">сума </w:t>
-            </w:r>
-            <w:r>
-              <w:rPr>
-                <w:rFonts w:ascii="Calibri" w:hAnsi="Calibri" w:cs="Calibri" w:eastAsia="Calibri"/>
-                <w:color w:val="auto"/>
-                <w:spacing w:val="0"/>
-                <w:position w:val="0"/>
-                <w:sz w:val="22"/>
-                <w:shd w:fill="auto" w:val="clear"/>
-              </w:rPr>
-              <w:t xml:space="preserve">: 5000 місяців : 1</w:t>
+              <w:t xml:space="preserve">Ввести : сума : 5000 місяців : 1</w:t>
             </w:r>
           </w:p>
         </w:tc>
@@ -1632,9 +1614,11 @@
               <w:ind w:right="0" w:left="0" w:firstLine="0"/>
               <w:jc w:val="left"/>
               <w:rPr>
-                <w:color w:val="auto"/>
-                <w:spacing w:val="0"/>
-                <w:position w:val="0"/>
+                <w:rFonts w:ascii="Times New Roman" w:hAnsi="Times New Roman" w:cs="Times New Roman" w:eastAsia="Times New Roman"/>
+                <w:color w:val="auto"/>
+                <w:spacing w:val="0"/>
+                <w:position w:val="0"/>
+                <w:sz w:val="24"/>
                 <w:shd w:fill="auto" w:val="clear"/>
               </w:rPr>
             </w:pPr>
@@ -1658,18 +1642,56 @@
                 <w:sz w:val="24"/>
                 <w:shd w:fill="auto" w:val="clear"/>
               </w:rPr>
-              <w:t xml:space="preserve">Виведення : </w:t>
-            </w:r>
-            <w:r>
-              <w:rPr>
-                <w:rFonts w:ascii="Times New Roman" w:hAnsi="Times New Roman" w:cs="Times New Roman" w:eastAsia="Times New Roman"/>
-                <w:color w:val="auto"/>
-                <w:spacing w:val="0"/>
-                <w:position w:val="0"/>
-                <w:sz w:val="24"/>
-                <w:shd w:fill="auto" w:val="clear"/>
-              </w:rPr>
-              <w:t xml:space="preserve">   </w:t>
+              <w:t xml:space="preserve">Виведення :  </w:t>
+            </w:r>
+          </w:p>
+          <w:p>
+            <w:pPr>
+              <w:spacing w:before="0" w:after="0" w:line="240"/>
+              <w:ind w:right="0" w:left="0" w:firstLine="0"/>
+              <w:jc w:val="left"/>
+              <w:rPr>
+                <w:rFonts w:ascii="Times New Roman" w:hAnsi="Times New Roman" w:cs="Times New Roman" w:eastAsia="Times New Roman"/>
+                <w:color w:val="auto"/>
+                <w:spacing w:val="0"/>
+                <w:position w:val="0"/>
+                <w:sz w:val="24"/>
+                <w:shd w:fill="auto" w:val="clear"/>
+              </w:rPr>
+            </w:pPr>
+            <w:r>
+              <w:rPr>
+                <w:rFonts w:ascii="Times New Roman" w:hAnsi="Times New Roman" w:cs="Times New Roman" w:eastAsia="Times New Roman"/>
+                <w:color w:val="auto"/>
+                <w:spacing w:val="0"/>
+                <w:position w:val="0"/>
+                <w:sz w:val="24"/>
+                <w:shd w:fill="auto" w:val="clear"/>
+              </w:rPr>
+              <w:t xml:space="preserve">М?сячна виплата: 45.8333 грн</w:t>
+            </w:r>
+          </w:p>
+          <w:p>
+            <w:pPr>
+              <w:spacing w:before="0" w:after="0" w:line="240"/>
+              <w:ind w:right="0" w:left="0" w:firstLine="0"/>
+              <w:jc w:val="left"/>
+              <w:rPr>
+                <w:color w:val="auto"/>
+                <w:spacing w:val="0"/>
+                <w:position w:val="0"/>
+              </w:rPr>
+            </w:pPr>
+            <w:r>
+              <w:rPr>
+                <w:rFonts w:ascii="Times New Roman" w:hAnsi="Times New Roman" w:cs="Times New Roman" w:eastAsia="Times New Roman"/>
+                <w:color w:val="auto"/>
+                <w:spacing w:val="0"/>
+                <w:position w:val="0"/>
+                <w:sz w:val="24"/>
+                <w:shd w:fill="auto" w:val="clear"/>
+              </w:rPr>
+              <w:t xml:space="preserve">Загальна сума в?дсотк?в: 45.8333 грн  </w:t>
             </w:r>
           </w:p>
         </w:tc>
@@ -1695,14 +1717,24 @@
               <w:ind w:right="0" w:left="0" w:firstLine="0"/>
               <w:jc w:val="center"/>
               <w:rPr>
-                <w:rFonts w:ascii="Calibri" w:hAnsi="Calibri" w:cs="Calibri" w:eastAsia="Calibri"/>
-                <w:color w:val="auto"/>
-                <w:spacing w:val="0"/>
-                <w:position w:val="0"/>
-                <w:sz w:val="22"/>
-                <w:shd w:fill="auto" w:val="clear"/>
-              </w:rPr>
-            </w:pPr>
+                <w:color w:val="auto"/>
+                <w:spacing w:val="0"/>
+                <w:position w:val="0"/>
+                <w:sz w:val="22"/>
+                <w:shd w:fill="auto" w:val="clear"/>
+              </w:rPr>
+            </w:pPr>
+            <w:r>
+              <w:rPr>
+                <w:rFonts w:ascii="Arial Narrow" w:hAnsi="Arial Narrow" w:cs="Arial Narrow" w:eastAsia="Arial Narrow"/>
+                <w:color w:val="auto"/>
+                <w:spacing w:val="0"/>
+                <w:position w:val="0"/>
+                <w:sz w:val="22"/>
+                <w:shd w:fill="auto" w:val="clear"/>
+              </w:rPr>
+              <w:t xml:space="preserve">Passed</w:t>
+            </w:r>
           </w:p>
         </w:tc>
       </w:tr>
@@ -1736,7 +1768,6 @@
                 <w:color w:val="auto"/>
                 <w:spacing w:val="0"/>
                 <w:position w:val="0"/>
-                <w:shd w:fill="auto" w:val="clear"/>
               </w:rPr>
             </w:pPr>
             <w:r>
@@ -1839,18 +1870,7 @@
                 <w:sz w:val="22"/>
                 <w:shd w:fill="auto" w:val="clear"/>
               </w:rPr>
-              <w:t xml:space="preserve">Ввести </w:t>
-            </w:r>
-            <w:r>
-              <w:rPr>
-                <w:rFonts w:ascii="Calibri" w:hAnsi="Calibri" w:cs="Calibri" w:eastAsia="Calibri"/>
-                <w:color w:val="auto"/>
-                <w:spacing w:val="0"/>
-                <w:position w:val="0"/>
-                <w:sz w:val="22"/>
-                <w:shd w:fill="auto" w:val="clear"/>
-              </w:rPr>
-              <w:t xml:space="preserve">: n</w:t>
+              <w:t xml:space="preserve">Ввести : n</w:t>
             </w:r>
           </w:p>
           <w:p>
@@ -1864,7 +1884,6 @@
                 <w:spacing w:val="0"/>
                 <w:position w:val="0"/>
                 <w:sz w:val="22"/>
-                <w:shd w:fill="auto" w:val="clear"/>
               </w:rPr>
             </w:pPr>
             <w:r>
@@ -1887,29 +1906,7 @@
                 <w:sz w:val="22"/>
                 <w:shd w:fill="auto" w:val="clear"/>
               </w:rPr>
-              <w:t xml:space="preserve">Ввести : </w:t>
-            </w:r>
-            <w:r>
-              <w:rPr>
-                <w:rFonts w:ascii="Calibri" w:hAnsi="Calibri" w:cs="Calibri" w:eastAsia="Calibri"/>
-                <w:color w:val="auto"/>
-                <w:spacing w:val="0"/>
-                <w:position w:val="0"/>
-                <w:sz w:val="22"/>
-                <w:shd w:fill="auto" w:val="clear"/>
-              </w:rPr>
-              <w:t xml:space="preserve">сума </w:t>
-            </w:r>
-            <w:r>
-              <w:rPr>
-                <w:rFonts w:ascii="Calibri" w:hAnsi="Calibri" w:cs="Calibri" w:eastAsia="Calibri"/>
-                <w:color w:val="auto"/>
-                <w:spacing w:val="0"/>
-                <w:position w:val="0"/>
-                <w:sz w:val="22"/>
-                <w:shd w:fill="auto" w:val="clear"/>
-              </w:rPr>
-              <w:t xml:space="preserve">: 1200 місяців : 4</w:t>
+              <w:t xml:space="preserve">Ввести : сума : 1200 місяців : 4</w:t>
             </w:r>
           </w:p>
         </w:tc>
@@ -1935,9 +1932,11 @@
               <w:ind w:right="0" w:left="0" w:firstLine="0"/>
               <w:jc w:val="left"/>
               <w:rPr>
-                <w:color w:val="auto"/>
-                <w:spacing w:val="0"/>
-                <w:position w:val="0"/>
+                <w:rFonts w:ascii="Times New Roman" w:hAnsi="Times New Roman" w:cs="Times New Roman" w:eastAsia="Times New Roman"/>
+                <w:color w:val="auto"/>
+                <w:spacing w:val="0"/>
+                <w:position w:val="0"/>
+                <w:sz w:val="24"/>
                 <w:shd w:fill="auto" w:val="clear"/>
               </w:rPr>
             </w:pPr>
@@ -1961,7 +1960,56 @@
                 <w:sz w:val="24"/>
                 <w:shd w:fill="auto" w:val="clear"/>
               </w:rPr>
-              <w:t xml:space="preserve">Виведення : </w:t>
+              <w:t xml:space="preserve">Виведення :</w:t>
+            </w:r>
+          </w:p>
+          <w:p>
+            <w:pPr>
+              <w:spacing w:before="0" w:after="0" w:line="240"/>
+              <w:ind w:right="0" w:left="0" w:firstLine="0"/>
+              <w:jc w:val="left"/>
+              <w:rPr>
+                <w:rFonts w:ascii="Times New Roman" w:hAnsi="Times New Roman" w:cs="Times New Roman" w:eastAsia="Times New Roman"/>
+                <w:color w:val="auto"/>
+                <w:spacing w:val="0"/>
+                <w:position w:val="0"/>
+                <w:sz w:val="24"/>
+                <w:shd w:fill="auto" w:val="clear"/>
+              </w:rPr>
+            </w:pPr>
+            <w:r>
+              <w:rPr>
+                <w:rFonts w:ascii="Times New Roman" w:hAnsi="Times New Roman" w:cs="Times New Roman" w:eastAsia="Times New Roman"/>
+                <w:color w:val="auto"/>
+                <w:spacing w:val="0"/>
+                <w:position w:val="0"/>
+                <w:sz w:val="24"/>
+                <w:shd w:fill="auto" w:val="clear"/>
+              </w:rPr>
+              <w:t xml:space="preserve">Місячна виплата: 11 грн</w:t>
+            </w:r>
+          </w:p>
+          <w:p>
+            <w:pPr>
+              <w:spacing w:before="0" w:after="0" w:line="240"/>
+              <w:ind w:right="0" w:left="0" w:firstLine="0"/>
+              <w:jc w:val="left"/>
+              <w:rPr>
+                <w:color w:val="auto"/>
+                <w:spacing w:val="0"/>
+                <w:position w:val="0"/>
+              </w:rPr>
+            </w:pPr>
+            <w:r>
+              <w:rPr>
+                <w:rFonts w:ascii="Times New Roman" w:hAnsi="Times New Roman" w:cs="Times New Roman" w:eastAsia="Times New Roman"/>
+                <w:color w:val="auto"/>
+                <w:spacing w:val="0"/>
+                <w:position w:val="0"/>
+                <w:sz w:val="24"/>
+                <w:shd w:fill="auto" w:val="clear"/>
+              </w:rPr>
+              <w:t xml:space="preserve">Загальна сума відсотків: 44 грн </w:t>
             </w:r>
           </w:p>
         </w:tc>
@@ -1987,14 +2035,24 @@
               <w:ind w:right="0" w:left="0" w:firstLine="0"/>
               <w:jc w:val="center"/>
               <w:rPr>
-                <w:rFonts w:ascii="Calibri" w:hAnsi="Calibri" w:cs="Calibri" w:eastAsia="Calibri"/>
-                <w:color w:val="auto"/>
-                <w:spacing w:val="0"/>
-                <w:position w:val="0"/>
-                <w:sz w:val="22"/>
-                <w:shd w:fill="auto" w:val="clear"/>
-              </w:rPr>
-            </w:pPr>
+                <w:color w:val="auto"/>
+                <w:spacing w:val="0"/>
+                <w:position w:val="0"/>
+                <w:sz w:val="22"/>
+                <w:shd w:fill="auto" w:val="clear"/>
+              </w:rPr>
+            </w:pPr>
+            <w:r>
+              <w:rPr>
+                <w:rFonts w:ascii="Arial Narrow" w:hAnsi="Arial Narrow" w:cs="Arial Narrow" w:eastAsia="Arial Narrow"/>
+                <w:color w:val="auto"/>
+                <w:spacing w:val="0"/>
+                <w:position w:val="0"/>
+                <w:sz w:val="22"/>
+                <w:shd w:fill="auto" w:val="clear"/>
+              </w:rPr>
+              <w:t xml:space="preserve">Passed</w:t>
+            </w:r>
           </w:p>
         </w:tc>
       </w:tr>

</xml_diff>